<commit_message>
Added neew sql file
</commit_message>
<xml_diff>
--- a/SALES-INSIGHTS-PROJECT/Notes/Project_Docuumentation.docx
+++ b/SALES-INSIGHTS-PROJECT/Notes/Project_Docuumentation.docx
@@ -52,23 +52,7 @@
     </w:p>
     <w:p>
       <w:r>
-        <w:t xml:space="preserve">Every time he requests sales </w:t>
-      </w:r>
-      <w:proofErr w:type="gramStart"/>
-      <w:r>
-        <w:t>updates,</w:t>
-      </w:r>
-      <w:proofErr w:type="gramEnd"/>
-      <w:r>
-        <w:t xml:space="preserve"> regional managers send him bulky Excel files filled with raw data. He spends hours filtering, sorting, and </w:t>
-      </w:r>
-      <w:proofErr w:type="spellStart"/>
-      <w:r>
-        <w:t>analyzing</w:t>
-      </w:r>
-      <w:proofErr w:type="spellEnd"/>
-      <w:r>
-        <w:t xml:space="preserve"> numbers—yet still struggles to identify meaningful patterns. Is the drop due to supply chain delays? Are competitors offering better deals? Are certain regions underperforming? Without clear insights, making informed decisions becomes nearly impossible.</w:t>
+        <w:t>Every time he requests sales updates, regional managers send him bulky Excel files filled with raw data. He spends hours filtering, sorting, and analyzing numbers—yet still struggles to identify meaningful patterns. Is the drop due to supply chain delays? Are competitors offering better deals? Are certain regions underperforming? Without clear insights, making informed decisions becomes nearly impossible.</w:t>
       </w:r>
     </w:p>
     <w:p>
@@ -631,21 +615,13 @@
         <w:pStyle w:val="Heading2"/>
       </w:pPr>
       <w:r>
-        <w:t xml:space="preserve">Data </w:t>
-      </w:r>
-      <w:proofErr w:type="gramStart"/>
-      <w:r>
-        <w:t>Discovery</w:t>
+        <w:t>Data Discovery</w:t>
       </w:r>
       <w:r>
         <w:t>( I</w:t>
       </w:r>
       <w:r>
-        <w:t>dentifying</w:t>
-      </w:r>
-      <w:proofErr w:type="gramEnd"/>
-      <w:r>
-        <w:t xml:space="preserve">, </w:t>
+        <w:t xml:space="preserve">dentifying, </w:t>
       </w:r>
       <w:r>
         <w:t>C</w:t>
@@ -653,16 +629,11 @@
       <w:r>
         <w:t xml:space="preserve">ollecting, and </w:t>
       </w:r>
-      <w:proofErr w:type="spellStart"/>
       <w:r>
         <w:t>A</w:t>
       </w:r>
       <w:r>
-        <w:t>nalyzing</w:t>
-      </w:r>
-      <w:proofErr w:type="spellEnd"/>
-      <w:r>
-        <w:t xml:space="preserve"> data</w:t>
+        <w:t>nalyzing data</w:t>
       </w:r>
       <w:r>
         <w:t>)</w:t>
@@ -726,19 +697,11 @@
           <w:lang w:val="en-US"/>
         </w:rPr>
       </w:pPr>
-      <w:proofErr w:type="gramStart"/>
-      <w:r>
-        <w:rPr>
-          <w:lang w:val="en-US"/>
-        </w:rPr>
-        <w:t>Generally</w:t>
-      </w:r>
-      <w:proofErr w:type="gramEnd"/>
-      <w:r>
-        <w:rPr>
-          <w:lang w:val="en-US"/>
-        </w:rPr>
-        <w:t xml:space="preserve"> we use Data warehouse when dealing with large datasets many real time projects about 80% will use this Data Warehouse instead of databases.</w:t>
+      <w:r>
+        <w:rPr>
+          <w:lang w:val="en-US"/>
+        </w:rPr>
+        <w:t>Generally we use Data warehouse when dealing with large datasets many real time projects about 80% will use this Data Warehouse instead of databases.</w:t>
       </w:r>
     </w:p>
     <w:p>
@@ -856,13 +819,20 @@
           <w:lang w:val="en-US"/>
         </w:rPr>
         <w:br/>
-        <w:t xml:space="preserve">Simple Data Analysis using </w:t>
-      </w:r>
-      <w:r>
-        <w:rPr>
-          <w:lang w:val="en-US"/>
-        </w:rPr>
-        <w:t>SQL</w:t>
+      </w:r>
+    </w:p>
+    <w:p>
+      <w:pPr>
+        <w:pStyle w:val="Heading2"/>
+        <w:rPr>
+          <w:lang w:val="en-US"/>
+        </w:rPr>
+      </w:pPr>
+      <w:r>
+        <w:rPr>
+          <w:lang w:val="en-US"/>
+        </w:rPr>
+        <w:t>Understanding Schema</w:t>
       </w:r>
       <w:r>
         <w:rPr>
@@ -870,6 +840,630 @@
         </w:rPr>
         <w:t xml:space="preserve"> </w:t>
       </w:r>
+    </w:p>
+    <w:p>
+      <w:pPr>
+        <w:rPr>
+          <w:lang w:val="en-US"/>
+        </w:rPr>
+      </w:pPr>
+      <w:r>
+        <w:rPr>
+          <w:lang w:val="en-US"/>
+        </w:rPr>
+        <w:t xml:space="preserve">Markets table consists of </w:t>
+      </w:r>
+      <w:r>
+        <w:rPr>
+          <w:lang w:val="en-US"/>
+        </w:rPr>
+        <w:t xml:space="preserve">three columns… </w:t>
+      </w:r>
+    </w:p>
+    <w:p>
+      <w:pPr>
+        <w:pStyle w:val="ListParagraph"/>
+        <w:numPr>
+          <w:ilvl w:val="0"/>
+          <w:numId w:val="3"/>
+        </w:numPr>
+        <w:rPr>
+          <w:lang w:val="en-US"/>
+        </w:rPr>
+      </w:pPr>
+      <w:r>
+        <w:rPr>
+          <w:b/>
+          <w:bCs/>
+          <w:lang w:val="en-US"/>
+        </w:rPr>
+        <w:t>market_name</w:t>
+      </w:r>
+      <w:r>
+        <w:rPr>
+          <w:lang w:val="en-US"/>
+        </w:rPr>
+        <w:t xml:space="preserve">(Delhi, Hyderabad, Nagpur, Chenai…) </w:t>
+      </w:r>
+    </w:p>
+    <w:p>
+      <w:pPr>
+        <w:pStyle w:val="ListParagraph"/>
+        <w:numPr>
+          <w:ilvl w:val="0"/>
+          <w:numId w:val="3"/>
+        </w:numPr>
+        <w:rPr>
+          <w:lang w:val="en-US"/>
+        </w:rPr>
+      </w:pPr>
+      <w:r>
+        <w:rPr>
+          <w:b/>
+          <w:bCs/>
+          <w:lang w:val="en-US"/>
+        </w:rPr>
+        <w:t>market_code</w:t>
+      </w:r>
+      <w:r>
+        <w:rPr>
+          <w:lang w:val="en-US"/>
+        </w:rPr>
+        <w:t xml:space="preserve">(Mark001, Mark002, Mark112) </w:t>
+      </w:r>
+    </w:p>
+    <w:p>
+      <w:pPr>
+        <w:pStyle w:val="ListParagraph"/>
+        <w:numPr>
+          <w:ilvl w:val="0"/>
+          <w:numId w:val="3"/>
+        </w:numPr>
+        <w:rPr>
+          <w:lang w:val="en-US"/>
+        </w:rPr>
+      </w:pPr>
+      <w:r>
+        <w:rPr>
+          <w:b/>
+          <w:bCs/>
+          <w:lang w:val="en-US"/>
+        </w:rPr>
+        <w:t>zone</w:t>
+      </w:r>
+      <w:r>
+        <w:rPr>
+          <w:lang w:val="en-US"/>
+        </w:rPr>
+        <w:t>(Central/ North/South)</w:t>
+      </w:r>
+    </w:p>
+    <w:p>
+      <w:pPr>
+        <w:rPr>
+          <w:lang w:val="en-US"/>
+        </w:rPr>
+      </w:pPr>
+    </w:p>
+    <w:p>
+      <w:pPr>
+        <w:rPr>
+          <w:lang w:val="en-US"/>
+        </w:rPr>
+      </w:pPr>
+      <w:r>
+        <w:rPr>
+          <w:lang w:val="en-US"/>
+        </w:rPr>
+        <w:t>Product table consists of Two columns…</w:t>
+      </w:r>
+    </w:p>
+    <w:p>
+      <w:pPr>
+        <w:pStyle w:val="ListParagraph"/>
+        <w:numPr>
+          <w:ilvl w:val="0"/>
+          <w:numId w:val="4"/>
+        </w:numPr>
+        <w:rPr>
+          <w:lang w:val="en-US"/>
+        </w:rPr>
+      </w:pPr>
+      <w:r>
+        <w:rPr>
+          <w:b/>
+          <w:bCs/>
+          <w:lang w:val="en-US"/>
+        </w:rPr>
+        <w:t>product_code</w:t>
+      </w:r>
+      <w:r>
+        <w:rPr>
+          <w:lang w:val="en-US"/>
+        </w:rPr>
+        <w:t>(Prod001, Prod002)</w:t>
+      </w:r>
+    </w:p>
+    <w:p>
+      <w:pPr>
+        <w:pStyle w:val="ListParagraph"/>
+        <w:numPr>
+          <w:ilvl w:val="0"/>
+          <w:numId w:val="4"/>
+        </w:numPr>
+        <w:rPr>
+          <w:lang w:val="en-US"/>
+        </w:rPr>
+      </w:pPr>
+      <w:r>
+        <w:rPr>
+          <w:b/>
+          <w:bCs/>
+          <w:lang w:val="en-US"/>
+        </w:rPr>
+        <w:t>Product_type</w:t>
+      </w:r>
+      <w:r>
+        <w:rPr>
+          <w:lang w:val="en-US"/>
+        </w:rPr>
+        <w:t>(Own Brand, Distribution)</w:t>
+      </w:r>
+    </w:p>
+    <w:p>
+      <w:pPr>
+        <w:rPr>
+          <w:b/>
+          <w:bCs/>
+          <w:lang w:val="en-US"/>
+        </w:rPr>
+      </w:pPr>
+    </w:p>
+    <w:p>
+      <w:pPr>
+        <w:rPr>
+          <w:lang w:val="en-US"/>
+        </w:rPr>
+      </w:pPr>
+      <w:r>
+        <w:rPr>
+          <w:lang w:val="en-US"/>
+        </w:rPr>
+        <w:t>Customers table consists of Three columns…</w:t>
+      </w:r>
+    </w:p>
+    <w:p>
+      <w:pPr>
+        <w:pStyle w:val="ListParagraph"/>
+        <w:numPr>
+          <w:ilvl w:val="0"/>
+          <w:numId w:val="5"/>
+        </w:numPr>
+        <w:rPr>
+          <w:lang w:val="en-US"/>
+        </w:rPr>
+      </w:pPr>
+      <w:r>
+        <w:rPr>
+          <w:b/>
+          <w:bCs/>
+          <w:lang w:val="en-US"/>
+        </w:rPr>
+        <w:t>c</w:t>
+      </w:r>
+      <w:r>
+        <w:rPr>
+          <w:b/>
+          <w:bCs/>
+          <w:lang w:val="en-US"/>
+        </w:rPr>
+        <w:t>ustomer_code</w:t>
+      </w:r>
+      <w:r>
+        <w:rPr>
+          <w:lang w:val="en-US"/>
+        </w:rPr>
+        <w:t>(Cus001, Cus002)</w:t>
+      </w:r>
+    </w:p>
+    <w:p>
+      <w:pPr>
+        <w:pStyle w:val="ListParagraph"/>
+        <w:numPr>
+          <w:ilvl w:val="0"/>
+          <w:numId w:val="5"/>
+        </w:numPr>
+        <w:rPr>
+          <w:lang w:val="en-US"/>
+        </w:rPr>
+      </w:pPr>
+      <w:r>
+        <w:rPr>
+          <w:b/>
+          <w:bCs/>
+          <w:lang w:val="en-US"/>
+        </w:rPr>
+        <w:t>c</w:t>
+      </w:r>
+      <w:r>
+        <w:rPr>
+          <w:b/>
+          <w:bCs/>
+          <w:lang w:val="en-US"/>
+        </w:rPr>
+        <w:t>ustomer_name</w:t>
+      </w:r>
+      <w:r>
+        <w:rPr>
+          <w:lang w:val="en-US"/>
+        </w:rPr>
+        <w:t>(Unity stores, Sound)</w:t>
+      </w:r>
+    </w:p>
+    <w:p>
+      <w:pPr>
+        <w:rPr>
+          <w:b/>
+          <w:bCs/>
+          <w:lang w:val="en-US"/>
+        </w:rPr>
+      </w:pPr>
+    </w:p>
+    <w:p>
+      <w:pPr>
+        <w:rPr>
+          <w:lang w:val="en-US"/>
+        </w:rPr>
+      </w:pPr>
+      <w:r>
+        <w:rPr>
+          <w:lang w:val="en-US"/>
+        </w:rPr>
+        <w:t>Date table consists of Five columns…</w:t>
+      </w:r>
+    </w:p>
+    <w:p>
+      <w:pPr>
+        <w:pStyle w:val="ListParagraph"/>
+        <w:numPr>
+          <w:ilvl w:val="0"/>
+          <w:numId w:val="6"/>
+        </w:numPr>
+        <w:rPr>
+          <w:lang w:val="en-US"/>
+        </w:rPr>
+      </w:pPr>
+      <w:r>
+        <w:rPr>
+          <w:b/>
+          <w:bCs/>
+          <w:lang w:val="en-US"/>
+        </w:rPr>
+        <w:t>date</w:t>
+      </w:r>
+      <w:r>
+        <w:rPr>
+          <w:lang w:val="en-US"/>
+        </w:rPr>
+        <w:t>(2018-09-09, 2017-02-22)</w:t>
+      </w:r>
+    </w:p>
+    <w:p>
+      <w:pPr>
+        <w:pStyle w:val="ListParagraph"/>
+        <w:numPr>
+          <w:ilvl w:val="0"/>
+          <w:numId w:val="6"/>
+        </w:numPr>
+        <w:rPr>
+          <w:lang w:val="en-US"/>
+        </w:rPr>
+      </w:pPr>
+      <w:r>
+        <w:rPr>
+          <w:b/>
+          <w:bCs/>
+          <w:lang w:val="en-US"/>
+        </w:rPr>
+        <w:t>cy_date</w:t>
+      </w:r>
+      <w:r>
+        <w:rPr>
+          <w:lang w:val="en-US"/>
+        </w:rPr>
+        <w:t>(calender date) which is rounded to first day of the month(2018-09-01, 2017-02-01)</w:t>
+      </w:r>
+    </w:p>
+    <w:p>
+      <w:pPr>
+        <w:pStyle w:val="ListParagraph"/>
+        <w:numPr>
+          <w:ilvl w:val="0"/>
+          <w:numId w:val="6"/>
+        </w:numPr>
+        <w:rPr>
+          <w:lang w:val="en-US"/>
+        </w:rPr>
+      </w:pPr>
+      <w:r>
+        <w:rPr>
+          <w:b/>
+          <w:bCs/>
+          <w:lang w:val="en-US"/>
+        </w:rPr>
+        <w:t>year</w:t>
+      </w:r>
+      <w:r>
+        <w:rPr>
+          <w:lang w:val="en-US"/>
+        </w:rPr>
+        <w:t>(2017, 2018)</w:t>
+      </w:r>
+    </w:p>
+    <w:p>
+      <w:pPr>
+        <w:pStyle w:val="ListParagraph"/>
+        <w:numPr>
+          <w:ilvl w:val="0"/>
+          <w:numId w:val="6"/>
+        </w:numPr>
+        <w:rPr>
+          <w:lang w:val="en-US"/>
+        </w:rPr>
+      </w:pPr>
+      <w:r>
+        <w:rPr>
+          <w:b/>
+          <w:bCs/>
+          <w:lang w:val="en-US"/>
+        </w:rPr>
+        <w:t>month_name</w:t>
+      </w:r>
+      <w:r>
+        <w:rPr>
+          <w:lang w:val="en-US"/>
+        </w:rPr>
+        <w:t>(June, May)</w:t>
+      </w:r>
+    </w:p>
+    <w:p>
+      <w:pPr>
+        <w:pStyle w:val="ListParagraph"/>
+        <w:numPr>
+          <w:ilvl w:val="0"/>
+          <w:numId w:val="6"/>
+        </w:numPr>
+        <w:rPr>
+          <w:lang w:val="en-US"/>
+        </w:rPr>
+      </w:pPr>
+      <w:r>
+        <w:rPr>
+          <w:b/>
+          <w:bCs/>
+          <w:lang w:val="en-US"/>
+        </w:rPr>
+        <w:t>date_yy_mmm</w:t>
+      </w:r>
+      <w:r>
+        <w:rPr>
+          <w:lang w:val="en-US"/>
+        </w:rPr>
+        <w:t>(custom format of date) 18-jun, 17-sep</w:t>
+      </w:r>
+    </w:p>
+    <w:p>
+      <w:pPr>
+        <w:rPr>
+          <w:lang w:val="en-US"/>
+        </w:rPr>
+      </w:pPr>
+    </w:p>
+    <w:p>
+      <w:pPr>
+        <w:rPr>
+          <w:lang w:val="en-US"/>
+        </w:rPr>
+      </w:pPr>
+      <w:r>
+        <w:rPr>
+          <w:lang w:val="en-US"/>
+        </w:rPr>
+        <w:t>Transactions table consists of Ten columns…</w:t>
+      </w:r>
+    </w:p>
+    <w:p>
+      <w:pPr>
+        <w:pStyle w:val="ListParagraph"/>
+        <w:numPr>
+          <w:ilvl w:val="0"/>
+          <w:numId w:val="7"/>
+        </w:numPr>
+        <w:rPr>
+          <w:b/>
+          <w:bCs/>
+          <w:lang w:val="en-US"/>
+        </w:rPr>
+      </w:pPr>
+      <w:r>
+        <w:rPr>
+          <w:lang w:val="en-US"/>
+        </w:rPr>
+        <w:t xml:space="preserve">Product_code, market_code, customer_code, order_date -&gt; </w:t>
+      </w:r>
+      <w:r>
+        <w:rPr>
+          <w:b/>
+          <w:bCs/>
+          <w:lang w:val="en-US"/>
+        </w:rPr>
+        <w:t>Foreign Keys</w:t>
+      </w:r>
+    </w:p>
+    <w:p>
+      <w:pPr>
+        <w:pStyle w:val="ListParagraph"/>
+        <w:numPr>
+          <w:ilvl w:val="0"/>
+          <w:numId w:val="7"/>
+        </w:numPr>
+        <w:rPr>
+          <w:lang w:val="en-US"/>
+        </w:rPr>
+      </w:pPr>
+      <w:r>
+        <w:rPr>
+          <w:b/>
+          <w:bCs/>
+          <w:lang w:val="en-US"/>
+        </w:rPr>
+        <w:t>sales_qty</w:t>
+      </w:r>
+      <w:r>
+        <w:rPr>
+          <w:lang w:val="en-US"/>
+        </w:rPr>
+        <w:t>(1, 2, 3)</w:t>
+      </w:r>
+    </w:p>
+    <w:p>
+      <w:pPr>
+        <w:pStyle w:val="ListParagraph"/>
+        <w:numPr>
+          <w:ilvl w:val="0"/>
+          <w:numId w:val="7"/>
+        </w:numPr>
+        <w:rPr>
+          <w:b/>
+          <w:bCs/>
+          <w:lang w:val="en-US"/>
+        </w:rPr>
+      </w:pPr>
+      <w:r>
+        <w:rPr>
+          <w:b/>
+          <w:bCs/>
+          <w:lang w:val="en-US"/>
+        </w:rPr>
+        <w:t>sales_amount</w:t>
+      </w:r>
+      <w:r>
+        <w:rPr>
+          <w:lang w:val="en-US"/>
+        </w:rPr>
+        <w:t>(102, 298)</w:t>
+      </w:r>
+    </w:p>
+    <w:p>
+      <w:pPr>
+        <w:pStyle w:val="ListParagraph"/>
+        <w:numPr>
+          <w:ilvl w:val="0"/>
+          <w:numId w:val="7"/>
+        </w:numPr>
+        <w:rPr>
+          <w:lang w:val="en-US"/>
+        </w:rPr>
+      </w:pPr>
+      <w:r>
+        <w:rPr>
+          <w:b/>
+          <w:bCs/>
+          <w:lang w:val="en-US"/>
+        </w:rPr>
+        <w:t>currency</w:t>
+      </w:r>
+      <w:r>
+        <w:rPr>
+          <w:lang w:val="en-US"/>
+        </w:rPr>
+        <w:t>(INR, USD)</w:t>
+      </w:r>
+    </w:p>
+    <w:p>
+      <w:pPr>
+        <w:pStyle w:val="ListParagraph"/>
+        <w:numPr>
+          <w:ilvl w:val="0"/>
+          <w:numId w:val="7"/>
+        </w:numPr>
+        <w:rPr>
+          <w:lang w:val="en-US"/>
+        </w:rPr>
+      </w:pPr>
+      <w:r>
+        <w:rPr>
+          <w:b/>
+          <w:bCs/>
+          <w:lang w:val="en-US"/>
+        </w:rPr>
+        <w:t>profit_margin_percentage(</w:t>
+      </w:r>
+      <w:r>
+        <w:rPr>
+          <w:lang w:val="en-US"/>
+        </w:rPr>
+        <w:t>0.32, -0.12)</w:t>
+      </w:r>
+    </w:p>
+    <w:p>
+      <w:pPr>
+        <w:pStyle w:val="ListParagraph"/>
+        <w:numPr>
+          <w:ilvl w:val="0"/>
+          <w:numId w:val="7"/>
+        </w:numPr>
+        <w:rPr>
+          <w:lang w:val="en-US"/>
+        </w:rPr>
+      </w:pPr>
+      <w:r>
+        <w:rPr>
+          <w:b/>
+          <w:bCs/>
+          <w:lang w:val="en-US"/>
+        </w:rPr>
+        <w:t>profit_margin(</w:t>
+      </w:r>
+      <w:r>
+        <w:rPr>
+          <w:lang w:val="en-US"/>
+        </w:rPr>
+        <w:t>332.32, -18.98)</w:t>
+      </w:r>
+    </w:p>
+    <w:p>
+      <w:pPr>
+        <w:pStyle w:val="ListParagraph"/>
+        <w:numPr>
+          <w:ilvl w:val="0"/>
+          <w:numId w:val="7"/>
+        </w:numPr>
+        <w:rPr>
+          <w:lang w:val="en-US"/>
+        </w:rPr>
+      </w:pPr>
+      <w:r>
+        <w:rPr>
+          <w:b/>
+          <w:bCs/>
+          <w:lang w:val="en-US"/>
+        </w:rPr>
+        <w:t>cost_price(</w:t>
+      </w:r>
+      <w:r>
+        <w:rPr>
+          <w:lang w:val="en-US"/>
+        </w:rPr>
+        <w:t>54.34, 434.43)</w:t>
+      </w:r>
+    </w:p>
+    <w:p>
+      <w:pPr>
+        <w:rPr>
+          <w:lang w:val="en-US"/>
+        </w:rPr>
+      </w:pPr>
     </w:p>
     <w:p>
       <w:pPr>
@@ -898,6 +1492,345 @@
 <file path=word/numbering.xml><?xml version="1.0" encoding="utf-8"?>
 <w:numbering xmlns:wpc="http://schemas.microsoft.com/office/word/2010/wordprocessingCanvas" xmlns:cx="http://schemas.microsoft.com/office/drawing/2014/chartex" xmlns:cx1="http://schemas.microsoft.com/office/drawing/2015/9/8/chartex" xmlns:cx2="http://schemas.microsoft.com/office/drawing/2015/10/21/chartex" xmlns:cx3="http://schemas.microsoft.com/office/drawing/2016/5/9/chartex" xmlns:cx4="http://schemas.microsoft.com/office/drawing/2016/5/10/chartex" xmlns:cx5="http://schemas.microsoft.com/office/drawing/2016/5/11/chartex" xmlns:cx6="http://schemas.microsoft.com/office/drawing/2016/5/12/chartex" xmlns:cx7="http://schemas.microsoft.com/office/drawing/2016/5/13/chartex" xmlns:cx8="http://schemas.microsoft.com/office/drawing/2016/5/14/chartex" xmlns:mc="http://schemas.openxmlformats.org/markup-compatibility/2006" xmlns:aink="http://schemas.microsoft.com/office/drawing/2016/ink" xmlns:am3d="http://schemas.microsoft.com/office/drawing/2017/model3d" xmlns:o="urn:schemas-microsoft-com:office:office" xmlns:oel="http://schemas.microsoft.com/office/2019/extlst" xmlns:r="http://schemas.openxmlformats.org/officeDocument/2006/relationships" xmlns:m="http://schemas.openxmlformats.org/officeDocument/2006/math" xmlns:v="urn:schemas-microsoft-com:vml" xmlns:wp14="http://schemas.microsoft.com/office/word/2010/wordprocessingDrawing" xmlns:wp="http://schemas.openxmlformats.org/drawingml/2006/wordprocessingDrawing" xmlns:w10="urn:schemas-microsoft-com:office:word" xmlns:w="http://schemas.openxmlformats.org/wordprocessingml/2006/main" xmlns:w14="http://schemas.microsoft.com/office/word/2010/wordml" xmlns:w15="http://schemas.microsoft.com/office/word/2012/wordml" xmlns:w16cex="http://schemas.microsoft.com/office/word/2018/wordml/cex" xmlns:w16cid="http://schemas.microsoft.com/office/word/2016/wordml/cid" xmlns:w16="http://schemas.microsoft.com/office/word/2018/wordml" xmlns:w16du="http://schemas.microsoft.com/office/word/2023/wordml/word16du" xmlns:w16sdtdh="http://schemas.microsoft.com/office/word/2020/wordml/sdtdatahash" xmlns:w16sdtfl="http://schemas.microsoft.com/office/word/2024/wordml/sdtformatlock" xmlns:w16se="http://schemas.microsoft.com/office/word/2015/wordml/symex" xmlns:wpg="http://schemas.microsoft.com/office/word/2010/wordprocessingGroup" xmlns:wpi="http://schemas.microsoft.com/office/word/2010/wordprocessingInk" xmlns:wne="http://schemas.microsoft.com/office/word/2006/wordml" xmlns:wps="http://schemas.microsoft.com/office/word/2010/wordprocessingShape" mc:Ignorable="w14 w15 w16se w16cid w16 w16cex w16sdtdh w16sdtfl w16du wp14">
   <w:abstractNum w:abstractNumId="0" w15:restartNumberingAfterBreak="0">
+    <w:nsid w:val="494F0CFB"/>
+    <w:multiLevelType w:val="hybridMultilevel"/>
+    <w:tmpl w:val="5710744E"/>
+    <w:lvl w:ilvl="0" w:tplc="40090001">
+      <w:start w:val="1"/>
+      <w:numFmt w:val="bullet"/>
+      <w:lvlText w:val=""/>
+      <w:lvlJc w:val="left"/>
+      <w:pPr>
+        <w:ind w:left="720" w:hanging="360"/>
+      </w:pPr>
+      <w:rPr>
+        <w:rFonts w:ascii="Symbol" w:hAnsi="Symbol" w:hint="default"/>
+      </w:rPr>
+    </w:lvl>
+    <w:lvl w:ilvl="1" w:tplc="40090003" w:tentative="1">
+      <w:start w:val="1"/>
+      <w:numFmt w:val="bullet"/>
+      <w:lvlText w:val="o"/>
+      <w:lvlJc w:val="left"/>
+      <w:pPr>
+        <w:ind w:left="1440" w:hanging="360"/>
+      </w:pPr>
+      <w:rPr>
+        <w:rFonts w:ascii="Courier New" w:hAnsi="Courier New" w:cs="Courier New" w:hint="default"/>
+      </w:rPr>
+    </w:lvl>
+    <w:lvl w:ilvl="2" w:tplc="40090005" w:tentative="1">
+      <w:start w:val="1"/>
+      <w:numFmt w:val="bullet"/>
+      <w:lvlText w:val=""/>
+      <w:lvlJc w:val="left"/>
+      <w:pPr>
+        <w:ind w:left="2160" w:hanging="360"/>
+      </w:pPr>
+      <w:rPr>
+        <w:rFonts w:ascii="Wingdings" w:hAnsi="Wingdings" w:hint="default"/>
+      </w:rPr>
+    </w:lvl>
+    <w:lvl w:ilvl="3" w:tplc="40090001" w:tentative="1">
+      <w:start w:val="1"/>
+      <w:numFmt w:val="bullet"/>
+      <w:lvlText w:val=""/>
+      <w:lvlJc w:val="left"/>
+      <w:pPr>
+        <w:ind w:left="2880" w:hanging="360"/>
+      </w:pPr>
+      <w:rPr>
+        <w:rFonts w:ascii="Symbol" w:hAnsi="Symbol" w:hint="default"/>
+      </w:rPr>
+    </w:lvl>
+    <w:lvl w:ilvl="4" w:tplc="40090003" w:tentative="1">
+      <w:start w:val="1"/>
+      <w:numFmt w:val="bullet"/>
+      <w:lvlText w:val="o"/>
+      <w:lvlJc w:val="left"/>
+      <w:pPr>
+        <w:ind w:left="3600" w:hanging="360"/>
+      </w:pPr>
+      <w:rPr>
+        <w:rFonts w:ascii="Courier New" w:hAnsi="Courier New" w:cs="Courier New" w:hint="default"/>
+      </w:rPr>
+    </w:lvl>
+    <w:lvl w:ilvl="5" w:tplc="40090005" w:tentative="1">
+      <w:start w:val="1"/>
+      <w:numFmt w:val="bullet"/>
+      <w:lvlText w:val=""/>
+      <w:lvlJc w:val="left"/>
+      <w:pPr>
+        <w:ind w:left="4320" w:hanging="360"/>
+      </w:pPr>
+      <w:rPr>
+        <w:rFonts w:ascii="Wingdings" w:hAnsi="Wingdings" w:hint="default"/>
+      </w:rPr>
+    </w:lvl>
+    <w:lvl w:ilvl="6" w:tplc="40090001" w:tentative="1">
+      <w:start w:val="1"/>
+      <w:numFmt w:val="bullet"/>
+      <w:lvlText w:val=""/>
+      <w:lvlJc w:val="left"/>
+      <w:pPr>
+        <w:ind w:left="5040" w:hanging="360"/>
+      </w:pPr>
+      <w:rPr>
+        <w:rFonts w:ascii="Symbol" w:hAnsi="Symbol" w:hint="default"/>
+      </w:rPr>
+    </w:lvl>
+    <w:lvl w:ilvl="7" w:tplc="40090003" w:tentative="1">
+      <w:start w:val="1"/>
+      <w:numFmt w:val="bullet"/>
+      <w:lvlText w:val="o"/>
+      <w:lvlJc w:val="left"/>
+      <w:pPr>
+        <w:ind w:left="5760" w:hanging="360"/>
+      </w:pPr>
+      <w:rPr>
+        <w:rFonts w:ascii="Courier New" w:hAnsi="Courier New" w:cs="Courier New" w:hint="default"/>
+      </w:rPr>
+    </w:lvl>
+    <w:lvl w:ilvl="8" w:tplc="40090005" w:tentative="1">
+      <w:start w:val="1"/>
+      <w:numFmt w:val="bullet"/>
+      <w:lvlText w:val=""/>
+      <w:lvlJc w:val="left"/>
+      <w:pPr>
+        <w:ind w:left="6480" w:hanging="360"/>
+      </w:pPr>
+      <w:rPr>
+        <w:rFonts w:ascii="Wingdings" w:hAnsi="Wingdings" w:hint="default"/>
+      </w:rPr>
+    </w:lvl>
+  </w:abstractNum>
+  <w:abstractNum w:abstractNumId="1" w15:restartNumberingAfterBreak="0">
+    <w:nsid w:val="5FA3348D"/>
+    <w:multiLevelType w:val="hybridMultilevel"/>
+    <w:tmpl w:val="947A769C"/>
+    <w:lvl w:ilvl="0" w:tplc="40090001">
+      <w:start w:val="1"/>
+      <w:numFmt w:val="bullet"/>
+      <w:lvlText w:val=""/>
+      <w:lvlJc w:val="left"/>
+      <w:pPr>
+        <w:ind w:left="720" w:hanging="360"/>
+      </w:pPr>
+      <w:rPr>
+        <w:rFonts w:ascii="Symbol" w:hAnsi="Symbol" w:hint="default"/>
+      </w:rPr>
+    </w:lvl>
+    <w:lvl w:ilvl="1" w:tplc="40090003" w:tentative="1">
+      <w:start w:val="1"/>
+      <w:numFmt w:val="bullet"/>
+      <w:lvlText w:val="o"/>
+      <w:lvlJc w:val="left"/>
+      <w:pPr>
+        <w:ind w:left="1440" w:hanging="360"/>
+      </w:pPr>
+      <w:rPr>
+        <w:rFonts w:ascii="Courier New" w:hAnsi="Courier New" w:cs="Courier New" w:hint="default"/>
+      </w:rPr>
+    </w:lvl>
+    <w:lvl w:ilvl="2" w:tplc="40090005" w:tentative="1">
+      <w:start w:val="1"/>
+      <w:numFmt w:val="bullet"/>
+      <w:lvlText w:val=""/>
+      <w:lvlJc w:val="left"/>
+      <w:pPr>
+        <w:ind w:left="2160" w:hanging="360"/>
+      </w:pPr>
+      <w:rPr>
+        <w:rFonts w:ascii="Wingdings" w:hAnsi="Wingdings" w:hint="default"/>
+      </w:rPr>
+    </w:lvl>
+    <w:lvl w:ilvl="3" w:tplc="40090001" w:tentative="1">
+      <w:start w:val="1"/>
+      <w:numFmt w:val="bullet"/>
+      <w:lvlText w:val=""/>
+      <w:lvlJc w:val="left"/>
+      <w:pPr>
+        <w:ind w:left="2880" w:hanging="360"/>
+      </w:pPr>
+      <w:rPr>
+        <w:rFonts w:ascii="Symbol" w:hAnsi="Symbol" w:hint="default"/>
+      </w:rPr>
+    </w:lvl>
+    <w:lvl w:ilvl="4" w:tplc="40090003" w:tentative="1">
+      <w:start w:val="1"/>
+      <w:numFmt w:val="bullet"/>
+      <w:lvlText w:val="o"/>
+      <w:lvlJc w:val="left"/>
+      <w:pPr>
+        <w:ind w:left="3600" w:hanging="360"/>
+      </w:pPr>
+      <w:rPr>
+        <w:rFonts w:ascii="Courier New" w:hAnsi="Courier New" w:cs="Courier New" w:hint="default"/>
+      </w:rPr>
+    </w:lvl>
+    <w:lvl w:ilvl="5" w:tplc="40090005" w:tentative="1">
+      <w:start w:val="1"/>
+      <w:numFmt w:val="bullet"/>
+      <w:lvlText w:val=""/>
+      <w:lvlJc w:val="left"/>
+      <w:pPr>
+        <w:ind w:left="4320" w:hanging="360"/>
+      </w:pPr>
+      <w:rPr>
+        <w:rFonts w:ascii="Wingdings" w:hAnsi="Wingdings" w:hint="default"/>
+      </w:rPr>
+    </w:lvl>
+    <w:lvl w:ilvl="6" w:tplc="40090001" w:tentative="1">
+      <w:start w:val="1"/>
+      <w:numFmt w:val="bullet"/>
+      <w:lvlText w:val=""/>
+      <w:lvlJc w:val="left"/>
+      <w:pPr>
+        <w:ind w:left="5040" w:hanging="360"/>
+      </w:pPr>
+      <w:rPr>
+        <w:rFonts w:ascii="Symbol" w:hAnsi="Symbol" w:hint="default"/>
+      </w:rPr>
+    </w:lvl>
+    <w:lvl w:ilvl="7" w:tplc="40090003" w:tentative="1">
+      <w:start w:val="1"/>
+      <w:numFmt w:val="bullet"/>
+      <w:lvlText w:val="o"/>
+      <w:lvlJc w:val="left"/>
+      <w:pPr>
+        <w:ind w:left="5760" w:hanging="360"/>
+      </w:pPr>
+      <w:rPr>
+        <w:rFonts w:ascii="Courier New" w:hAnsi="Courier New" w:cs="Courier New" w:hint="default"/>
+      </w:rPr>
+    </w:lvl>
+    <w:lvl w:ilvl="8" w:tplc="40090005" w:tentative="1">
+      <w:start w:val="1"/>
+      <w:numFmt w:val="bullet"/>
+      <w:lvlText w:val=""/>
+      <w:lvlJc w:val="left"/>
+      <w:pPr>
+        <w:ind w:left="6480" w:hanging="360"/>
+      </w:pPr>
+      <w:rPr>
+        <w:rFonts w:ascii="Wingdings" w:hAnsi="Wingdings" w:hint="default"/>
+      </w:rPr>
+    </w:lvl>
+  </w:abstractNum>
+  <w:abstractNum w:abstractNumId="2" w15:restartNumberingAfterBreak="0">
+    <w:nsid w:val="64142D8D"/>
+    <w:multiLevelType w:val="hybridMultilevel"/>
+    <w:tmpl w:val="51C2E130"/>
+    <w:lvl w:ilvl="0" w:tplc="40090001">
+      <w:start w:val="1"/>
+      <w:numFmt w:val="bullet"/>
+      <w:lvlText w:val=""/>
+      <w:lvlJc w:val="left"/>
+      <w:pPr>
+        <w:ind w:left="720" w:hanging="360"/>
+      </w:pPr>
+      <w:rPr>
+        <w:rFonts w:ascii="Symbol" w:hAnsi="Symbol" w:hint="default"/>
+      </w:rPr>
+    </w:lvl>
+    <w:lvl w:ilvl="1" w:tplc="40090003" w:tentative="1">
+      <w:start w:val="1"/>
+      <w:numFmt w:val="bullet"/>
+      <w:lvlText w:val="o"/>
+      <w:lvlJc w:val="left"/>
+      <w:pPr>
+        <w:ind w:left="1440" w:hanging="360"/>
+      </w:pPr>
+      <w:rPr>
+        <w:rFonts w:ascii="Courier New" w:hAnsi="Courier New" w:cs="Courier New" w:hint="default"/>
+      </w:rPr>
+    </w:lvl>
+    <w:lvl w:ilvl="2" w:tplc="40090005" w:tentative="1">
+      <w:start w:val="1"/>
+      <w:numFmt w:val="bullet"/>
+      <w:lvlText w:val=""/>
+      <w:lvlJc w:val="left"/>
+      <w:pPr>
+        <w:ind w:left="2160" w:hanging="360"/>
+      </w:pPr>
+      <w:rPr>
+        <w:rFonts w:ascii="Wingdings" w:hAnsi="Wingdings" w:hint="default"/>
+      </w:rPr>
+    </w:lvl>
+    <w:lvl w:ilvl="3" w:tplc="40090001" w:tentative="1">
+      <w:start w:val="1"/>
+      <w:numFmt w:val="bullet"/>
+      <w:lvlText w:val=""/>
+      <w:lvlJc w:val="left"/>
+      <w:pPr>
+        <w:ind w:left="2880" w:hanging="360"/>
+      </w:pPr>
+      <w:rPr>
+        <w:rFonts w:ascii="Symbol" w:hAnsi="Symbol" w:hint="default"/>
+      </w:rPr>
+    </w:lvl>
+    <w:lvl w:ilvl="4" w:tplc="40090003" w:tentative="1">
+      <w:start w:val="1"/>
+      <w:numFmt w:val="bullet"/>
+      <w:lvlText w:val="o"/>
+      <w:lvlJc w:val="left"/>
+      <w:pPr>
+        <w:ind w:left="3600" w:hanging="360"/>
+      </w:pPr>
+      <w:rPr>
+        <w:rFonts w:ascii="Courier New" w:hAnsi="Courier New" w:cs="Courier New" w:hint="default"/>
+      </w:rPr>
+    </w:lvl>
+    <w:lvl w:ilvl="5" w:tplc="40090005" w:tentative="1">
+      <w:start w:val="1"/>
+      <w:numFmt w:val="bullet"/>
+      <w:lvlText w:val=""/>
+      <w:lvlJc w:val="left"/>
+      <w:pPr>
+        <w:ind w:left="4320" w:hanging="360"/>
+      </w:pPr>
+      <w:rPr>
+        <w:rFonts w:ascii="Wingdings" w:hAnsi="Wingdings" w:hint="default"/>
+      </w:rPr>
+    </w:lvl>
+    <w:lvl w:ilvl="6" w:tplc="40090001" w:tentative="1">
+      <w:start w:val="1"/>
+      <w:numFmt w:val="bullet"/>
+      <w:lvlText w:val=""/>
+      <w:lvlJc w:val="left"/>
+      <w:pPr>
+        <w:ind w:left="5040" w:hanging="360"/>
+      </w:pPr>
+      <w:rPr>
+        <w:rFonts w:ascii="Symbol" w:hAnsi="Symbol" w:hint="default"/>
+      </w:rPr>
+    </w:lvl>
+    <w:lvl w:ilvl="7" w:tplc="40090003" w:tentative="1">
+      <w:start w:val="1"/>
+      <w:numFmt w:val="bullet"/>
+      <w:lvlText w:val="o"/>
+      <w:lvlJc w:val="left"/>
+      <w:pPr>
+        <w:ind w:left="5760" w:hanging="360"/>
+      </w:pPr>
+      <w:rPr>
+        <w:rFonts w:ascii="Courier New" w:hAnsi="Courier New" w:cs="Courier New" w:hint="default"/>
+      </w:rPr>
+    </w:lvl>
+    <w:lvl w:ilvl="8" w:tplc="40090005" w:tentative="1">
+      <w:start w:val="1"/>
+      <w:numFmt w:val="bullet"/>
+      <w:lvlText w:val=""/>
+      <w:lvlJc w:val="left"/>
+      <w:pPr>
+        <w:ind w:left="6480" w:hanging="360"/>
+      </w:pPr>
+      <w:rPr>
+        <w:rFonts w:ascii="Wingdings" w:hAnsi="Wingdings" w:hint="default"/>
+      </w:rPr>
+    </w:lvl>
+  </w:abstractNum>
+  <w:abstractNum w:abstractNumId="3" w15:restartNumberingAfterBreak="0">
     <w:nsid w:val="65F47E7F"/>
     <w:multiLevelType w:val="hybridMultilevel"/>
     <w:tmpl w:val="4E06A76E"/>
@@ -1010,7 +1943,233 @@
       </w:rPr>
     </w:lvl>
   </w:abstractNum>
-  <w:abstractNum w:abstractNumId="1" w15:restartNumberingAfterBreak="0">
+  <w:abstractNum w:abstractNumId="4" w15:restartNumberingAfterBreak="0">
+    <w:nsid w:val="6B130015"/>
+    <w:multiLevelType w:val="hybridMultilevel"/>
+    <w:tmpl w:val="C4F6C776"/>
+    <w:lvl w:ilvl="0" w:tplc="40090001">
+      <w:start w:val="1"/>
+      <w:numFmt w:val="bullet"/>
+      <w:lvlText w:val=""/>
+      <w:lvlJc w:val="left"/>
+      <w:pPr>
+        <w:ind w:left="720" w:hanging="360"/>
+      </w:pPr>
+      <w:rPr>
+        <w:rFonts w:ascii="Symbol" w:hAnsi="Symbol" w:hint="default"/>
+      </w:rPr>
+    </w:lvl>
+    <w:lvl w:ilvl="1" w:tplc="40090003" w:tentative="1">
+      <w:start w:val="1"/>
+      <w:numFmt w:val="bullet"/>
+      <w:lvlText w:val="o"/>
+      <w:lvlJc w:val="left"/>
+      <w:pPr>
+        <w:ind w:left="1440" w:hanging="360"/>
+      </w:pPr>
+      <w:rPr>
+        <w:rFonts w:ascii="Courier New" w:hAnsi="Courier New" w:cs="Courier New" w:hint="default"/>
+      </w:rPr>
+    </w:lvl>
+    <w:lvl w:ilvl="2" w:tplc="40090005" w:tentative="1">
+      <w:start w:val="1"/>
+      <w:numFmt w:val="bullet"/>
+      <w:lvlText w:val=""/>
+      <w:lvlJc w:val="left"/>
+      <w:pPr>
+        <w:ind w:left="2160" w:hanging="360"/>
+      </w:pPr>
+      <w:rPr>
+        <w:rFonts w:ascii="Wingdings" w:hAnsi="Wingdings" w:hint="default"/>
+      </w:rPr>
+    </w:lvl>
+    <w:lvl w:ilvl="3" w:tplc="40090001" w:tentative="1">
+      <w:start w:val="1"/>
+      <w:numFmt w:val="bullet"/>
+      <w:lvlText w:val=""/>
+      <w:lvlJc w:val="left"/>
+      <w:pPr>
+        <w:ind w:left="2880" w:hanging="360"/>
+      </w:pPr>
+      <w:rPr>
+        <w:rFonts w:ascii="Symbol" w:hAnsi="Symbol" w:hint="default"/>
+      </w:rPr>
+    </w:lvl>
+    <w:lvl w:ilvl="4" w:tplc="40090003" w:tentative="1">
+      <w:start w:val="1"/>
+      <w:numFmt w:val="bullet"/>
+      <w:lvlText w:val="o"/>
+      <w:lvlJc w:val="left"/>
+      <w:pPr>
+        <w:ind w:left="3600" w:hanging="360"/>
+      </w:pPr>
+      <w:rPr>
+        <w:rFonts w:ascii="Courier New" w:hAnsi="Courier New" w:cs="Courier New" w:hint="default"/>
+      </w:rPr>
+    </w:lvl>
+    <w:lvl w:ilvl="5" w:tplc="40090005" w:tentative="1">
+      <w:start w:val="1"/>
+      <w:numFmt w:val="bullet"/>
+      <w:lvlText w:val=""/>
+      <w:lvlJc w:val="left"/>
+      <w:pPr>
+        <w:ind w:left="4320" w:hanging="360"/>
+      </w:pPr>
+      <w:rPr>
+        <w:rFonts w:ascii="Wingdings" w:hAnsi="Wingdings" w:hint="default"/>
+      </w:rPr>
+    </w:lvl>
+    <w:lvl w:ilvl="6" w:tplc="40090001" w:tentative="1">
+      <w:start w:val="1"/>
+      <w:numFmt w:val="bullet"/>
+      <w:lvlText w:val=""/>
+      <w:lvlJc w:val="left"/>
+      <w:pPr>
+        <w:ind w:left="5040" w:hanging="360"/>
+      </w:pPr>
+      <w:rPr>
+        <w:rFonts w:ascii="Symbol" w:hAnsi="Symbol" w:hint="default"/>
+      </w:rPr>
+    </w:lvl>
+    <w:lvl w:ilvl="7" w:tplc="40090003" w:tentative="1">
+      <w:start w:val="1"/>
+      <w:numFmt w:val="bullet"/>
+      <w:lvlText w:val="o"/>
+      <w:lvlJc w:val="left"/>
+      <w:pPr>
+        <w:ind w:left="5760" w:hanging="360"/>
+      </w:pPr>
+      <w:rPr>
+        <w:rFonts w:ascii="Courier New" w:hAnsi="Courier New" w:cs="Courier New" w:hint="default"/>
+      </w:rPr>
+    </w:lvl>
+    <w:lvl w:ilvl="8" w:tplc="40090005" w:tentative="1">
+      <w:start w:val="1"/>
+      <w:numFmt w:val="bullet"/>
+      <w:lvlText w:val=""/>
+      <w:lvlJc w:val="left"/>
+      <w:pPr>
+        <w:ind w:left="6480" w:hanging="360"/>
+      </w:pPr>
+      <w:rPr>
+        <w:rFonts w:ascii="Wingdings" w:hAnsi="Wingdings" w:hint="default"/>
+      </w:rPr>
+    </w:lvl>
+  </w:abstractNum>
+  <w:abstractNum w:abstractNumId="5" w15:restartNumberingAfterBreak="0">
+    <w:nsid w:val="6B706966"/>
+    <w:multiLevelType w:val="hybridMultilevel"/>
+    <w:tmpl w:val="7E060992"/>
+    <w:lvl w:ilvl="0" w:tplc="40090001">
+      <w:start w:val="1"/>
+      <w:numFmt w:val="bullet"/>
+      <w:lvlText w:val=""/>
+      <w:lvlJc w:val="left"/>
+      <w:pPr>
+        <w:ind w:left="720" w:hanging="360"/>
+      </w:pPr>
+      <w:rPr>
+        <w:rFonts w:ascii="Symbol" w:hAnsi="Symbol" w:hint="default"/>
+      </w:rPr>
+    </w:lvl>
+    <w:lvl w:ilvl="1" w:tplc="40090003" w:tentative="1">
+      <w:start w:val="1"/>
+      <w:numFmt w:val="bullet"/>
+      <w:lvlText w:val="o"/>
+      <w:lvlJc w:val="left"/>
+      <w:pPr>
+        <w:ind w:left="1440" w:hanging="360"/>
+      </w:pPr>
+      <w:rPr>
+        <w:rFonts w:ascii="Courier New" w:hAnsi="Courier New" w:cs="Courier New" w:hint="default"/>
+      </w:rPr>
+    </w:lvl>
+    <w:lvl w:ilvl="2" w:tplc="40090005" w:tentative="1">
+      <w:start w:val="1"/>
+      <w:numFmt w:val="bullet"/>
+      <w:lvlText w:val=""/>
+      <w:lvlJc w:val="left"/>
+      <w:pPr>
+        <w:ind w:left="2160" w:hanging="360"/>
+      </w:pPr>
+      <w:rPr>
+        <w:rFonts w:ascii="Wingdings" w:hAnsi="Wingdings" w:hint="default"/>
+      </w:rPr>
+    </w:lvl>
+    <w:lvl w:ilvl="3" w:tplc="40090001" w:tentative="1">
+      <w:start w:val="1"/>
+      <w:numFmt w:val="bullet"/>
+      <w:lvlText w:val=""/>
+      <w:lvlJc w:val="left"/>
+      <w:pPr>
+        <w:ind w:left="2880" w:hanging="360"/>
+      </w:pPr>
+      <w:rPr>
+        <w:rFonts w:ascii="Symbol" w:hAnsi="Symbol" w:hint="default"/>
+      </w:rPr>
+    </w:lvl>
+    <w:lvl w:ilvl="4" w:tplc="40090003" w:tentative="1">
+      <w:start w:val="1"/>
+      <w:numFmt w:val="bullet"/>
+      <w:lvlText w:val="o"/>
+      <w:lvlJc w:val="left"/>
+      <w:pPr>
+        <w:ind w:left="3600" w:hanging="360"/>
+      </w:pPr>
+      <w:rPr>
+        <w:rFonts w:ascii="Courier New" w:hAnsi="Courier New" w:cs="Courier New" w:hint="default"/>
+      </w:rPr>
+    </w:lvl>
+    <w:lvl w:ilvl="5" w:tplc="40090005" w:tentative="1">
+      <w:start w:val="1"/>
+      <w:numFmt w:val="bullet"/>
+      <w:lvlText w:val=""/>
+      <w:lvlJc w:val="left"/>
+      <w:pPr>
+        <w:ind w:left="4320" w:hanging="360"/>
+      </w:pPr>
+      <w:rPr>
+        <w:rFonts w:ascii="Wingdings" w:hAnsi="Wingdings" w:hint="default"/>
+      </w:rPr>
+    </w:lvl>
+    <w:lvl w:ilvl="6" w:tplc="40090001" w:tentative="1">
+      <w:start w:val="1"/>
+      <w:numFmt w:val="bullet"/>
+      <w:lvlText w:val=""/>
+      <w:lvlJc w:val="left"/>
+      <w:pPr>
+        <w:ind w:left="5040" w:hanging="360"/>
+      </w:pPr>
+      <w:rPr>
+        <w:rFonts w:ascii="Symbol" w:hAnsi="Symbol" w:hint="default"/>
+      </w:rPr>
+    </w:lvl>
+    <w:lvl w:ilvl="7" w:tplc="40090003" w:tentative="1">
+      <w:start w:val="1"/>
+      <w:numFmt w:val="bullet"/>
+      <w:lvlText w:val="o"/>
+      <w:lvlJc w:val="left"/>
+      <w:pPr>
+        <w:ind w:left="5760" w:hanging="360"/>
+      </w:pPr>
+      <w:rPr>
+        <w:rFonts w:ascii="Courier New" w:hAnsi="Courier New" w:cs="Courier New" w:hint="default"/>
+      </w:rPr>
+    </w:lvl>
+    <w:lvl w:ilvl="8" w:tplc="40090005" w:tentative="1">
+      <w:start w:val="1"/>
+      <w:numFmt w:val="bullet"/>
+      <w:lvlText w:val=""/>
+      <w:lvlJc w:val="left"/>
+      <w:pPr>
+        <w:ind w:left="6480" w:hanging="360"/>
+      </w:pPr>
+      <w:rPr>
+        <w:rFonts w:ascii="Wingdings" w:hAnsi="Wingdings" w:hint="default"/>
+      </w:rPr>
+    </w:lvl>
+  </w:abstractNum>
+  <w:abstractNum w:abstractNumId="6" w15:restartNumberingAfterBreak="0">
     <w:nsid w:val="7EC64DE7"/>
     <w:multiLevelType w:val="hybridMultilevel"/>
     <w:tmpl w:val="CD62C448"/>
@@ -1124,10 +2283,25 @@
     </w:lvl>
   </w:abstractNum>
   <w:num w:numId="1" w16cid:durableId="1175462817">
+    <w:abstractNumId w:val="6"/>
+  </w:num>
+  <w:num w:numId="2" w16cid:durableId="1366639792">
+    <w:abstractNumId w:val="3"/>
+  </w:num>
+  <w:num w:numId="3" w16cid:durableId="1867018369">
     <w:abstractNumId w:val="1"/>
   </w:num>
-  <w:num w:numId="2" w16cid:durableId="1366639792">
+  <w:num w:numId="4" w16cid:durableId="1225683280">
+    <w:abstractNumId w:val="4"/>
+  </w:num>
+  <w:num w:numId="5" w16cid:durableId="1375151314">
     <w:abstractNumId w:val="0"/>
+  </w:num>
+  <w:num w:numId="6" w16cid:durableId="690305740">
+    <w:abstractNumId w:val="2"/>
+  </w:num>
+  <w:num w:numId="7" w16cid:durableId="1748068795">
+    <w:abstractNumId w:val="5"/>
   </w:num>
 </w:numbering>
 </file>

</xml_diff>